<commit_message>
Minor adjustments to HTML file.  Forgot to update Assignment Doc.
</commit_message>
<xml_diff>
--- a/FET-Week6_Final-Project.docx
+++ b/FET-Week6_Final-Project.docx
@@ -1,6 +1,6 @@
 
 <file path=word/document.xml><?xml version="1.0" encoding="utf-8"?>
-<w:document xmlns:wpc="http://schemas.microsoft.com/office/word/2010/wordprocessingCanvas" xmlns:cx="http://schemas.microsoft.com/office/drawing/2014/chartex" xmlns:cx1="http://schemas.microsoft.com/office/drawing/2015/9/8/chartex" xmlns:cx2="http://schemas.microsoft.com/office/drawing/2015/10/21/chartex" xmlns:cx3="http://schemas.microsoft.com/office/drawing/2016/5/9/chartex" xmlns:cx4="http://schemas.microsoft.com/office/drawing/2016/5/10/chartex" xmlns:cx5="http://schemas.microsoft.com/office/drawing/2016/5/11/chartex" xmlns:cx6="http://schemas.microsoft.com/office/drawing/2016/5/12/chartex" xmlns:cx7="http://schemas.microsoft.com/office/drawing/2016/5/13/chartex" xmlns:cx8="http://schemas.microsoft.com/office/drawing/2016/5/14/chartex" xmlns:mc="http://schemas.openxmlformats.org/markup-compatibility/2006" xmlns:aink="http://schemas.microsoft.com/office/drawing/2016/ink" xmlns:am3d="http://schemas.microsoft.com/office/drawing/2017/model3d" xmlns:o="urn:schemas-microsoft-com:office:office" xmlns:r="http://schemas.openxmlformats.org/officeDocument/2006/relationships" xmlns:m="http://schemas.openxmlformats.org/officeDocument/2006/math" xmlns:v="urn:schemas-microsoft-com:vml" xmlns:wp14="http://schemas.microsoft.com/office/word/2010/wordprocessingDrawing" xmlns:wp="http://schemas.openxmlformats.org/drawingml/2006/wordprocessingDrawing" xmlns:w10="urn:schemas-microsoft-com:office:word" xmlns:w="http://schemas.openxmlformats.org/wordprocessingml/2006/main" xmlns:w14="http://schemas.microsoft.com/office/word/2010/wordml" xmlns:w15="http://schemas.microsoft.com/office/word/2012/wordml" xmlns:w16cex="http://schemas.microsoft.com/office/word/2018/wordml/cex" xmlns:w16cid="http://schemas.microsoft.com/office/word/2016/wordml/cid" xmlns:w16="http://schemas.microsoft.com/office/word/2018/wordml" xmlns:w16se="http://schemas.microsoft.com/office/word/2015/wordml/symex" xmlns:wpg="http://schemas.microsoft.com/office/word/2010/wordprocessingGroup" xmlns:wpi="http://schemas.microsoft.com/office/word/2010/wordprocessingInk" xmlns:wne="http://schemas.microsoft.com/office/word/2006/wordml" xmlns:wps="http://schemas.microsoft.com/office/word/2010/wordprocessingShape" mc:Ignorable="w14 w15 w16se w16cid w16 w16cex wp14">
+<w:document xmlns:wpc="http://schemas.microsoft.com/office/word/2010/wordprocessingCanvas" xmlns:cx="http://schemas.microsoft.com/office/drawing/2014/chartex" xmlns:cx1="http://schemas.microsoft.com/office/drawing/2015/9/8/chartex" xmlns:cx2="http://schemas.microsoft.com/office/drawing/2015/10/21/chartex" xmlns:cx3="http://schemas.microsoft.com/office/drawing/2016/5/9/chartex" xmlns:cx4="http://schemas.microsoft.com/office/drawing/2016/5/10/chartex" xmlns:cx5="http://schemas.microsoft.com/office/drawing/2016/5/11/chartex" xmlns:cx6="http://schemas.microsoft.com/office/drawing/2016/5/12/chartex" xmlns:cx7="http://schemas.microsoft.com/office/drawing/2016/5/13/chartex" xmlns:cx8="http://schemas.microsoft.com/office/drawing/2016/5/14/chartex" xmlns:mc="http://schemas.openxmlformats.org/markup-compatibility/2006" xmlns:aink="http://schemas.microsoft.com/office/drawing/2016/ink" xmlns:am3d="http://schemas.microsoft.com/office/drawing/2017/model3d" xmlns:o="urn:schemas-microsoft-com:office:office" xmlns:r="http://schemas.openxmlformats.org/officeDocument/2006/relationships" xmlns:m="http://schemas.openxmlformats.org/officeDocument/2006/math" xmlns:v="urn:schemas-microsoft-com:vml" xmlns:wp14="http://schemas.microsoft.com/office/word/2010/wordprocessingDrawing" xmlns:wp="http://schemas.openxmlformats.org/drawingml/2006/wordprocessingDrawing" xmlns:w10="urn:schemas-microsoft-com:office:word" xmlns:w="http://schemas.openxmlformats.org/wordprocessingml/2006/main" xmlns:w14="http://schemas.microsoft.com/office/word/2010/wordml" xmlns:w15="http://schemas.microsoft.com/office/word/2012/wordml" xmlns:w16cex="http://schemas.microsoft.com/office/word/2018/wordml/cex" xmlns:w16cid="http://schemas.microsoft.com/office/word/2016/wordml/cid" xmlns:w16="http://schemas.microsoft.com/office/word/2018/wordml" xmlns:w16sdtdh="http://schemas.microsoft.com/office/word/2020/wordml/sdtdatahash" xmlns:w16se="http://schemas.microsoft.com/office/word/2015/wordml/symex" xmlns:wpg="http://schemas.microsoft.com/office/word/2010/wordprocessingGroup" xmlns:wpi="http://schemas.microsoft.com/office/word/2010/wordprocessingInk" xmlns:wne="http://schemas.microsoft.com/office/word/2006/wordml" xmlns:wps="http://schemas.microsoft.com/office/word/2010/wordprocessingShape" mc:Ignorable="w14 w15 w16se w16cid w16 w16cex w16sdtdh wp14">
   <w:body>
     <w:p>
       <w:pPr>
@@ -492,12 +492,418 @@
           <w:b/>
           <w:szCs w:val="24"/>
         </w:rPr>
+        <w:br w:type="page"/>
+      </w:r>
+    </w:p>
+    <w:p>
+      <w:pPr>
+        <w:rPr>
+          <w:b/>
+          <w:szCs w:val="24"/>
+        </w:rPr>
+      </w:pPr>
+      <w:r>
+        <w:rPr>
+          <w:b/>
+          <w:szCs w:val="24"/>
+        </w:rPr>
+        <w:lastRenderedPageBreak/>
         <w:t>Screenshots of Code:</w:t>
       </w:r>
     </w:p>
     <w:p>
       <w:pPr>
         <w:rPr>
+          <w:bCs/>
+          <w:szCs w:val="24"/>
+        </w:rPr>
+      </w:pPr>
+      <w:r>
+        <w:rPr>
+          <w:bCs/>
+          <w:szCs w:val="24"/>
+          <w:u w:val="single"/>
+        </w:rPr>
+        <w:t>HTML</w:t>
+      </w:r>
+    </w:p>
+    <w:p>
+      <w:pPr>
+        <w:rPr>
+          <w:bCs/>
+          <w:szCs w:val="24"/>
+        </w:rPr>
+      </w:pPr>
+      <w:r>
+        <w:rPr>
+          <w:noProof/>
+        </w:rPr>
+        <w:drawing>
+          <wp:inline distT="0" distB="0" distL="0" distR="0" wp14:anchorId="6BE90EA6" wp14:editId="3970D8E6">
+            <wp:extent cx="5943600" cy="4094480"/>
+            <wp:effectExtent l="0" t="0" r="0" b="1270"/>
+            <wp:docPr id="2" name="Picture 2" descr="Text&#10;&#10;Description automatically generated"/>
+            <wp:cNvGraphicFramePr>
+              <a:graphicFrameLocks xmlns:a="http://schemas.openxmlformats.org/drawingml/2006/main" noChangeAspect="1"/>
+            </wp:cNvGraphicFramePr>
+            <a:graphic xmlns:a="http://schemas.openxmlformats.org/drawingml/2006/main">
+              <a:graphicData uri="http://schemas.openxmlformats.org/drawingml/2006/picture">
+                <pic:pic xmlns:pic="http://schemas.openxmlformats.org/drawingml/2006/picture">
+                  <pic:nvPicPr>
+                    <pic:cNvPr id="2" name="Picture 2" descr="Text&#10;&#10;Description automatically generated"/>
+                    <pic:cNvPicPr/>
+                  </pic:nvPicPr>
+                  <pic:blipFill>
+                    <a:blip r:embed="rId7"/>
+                    <a:stretch>
+                      <a:fillRect/>
+                    </a:stretch>
+                  </pic:blipFill>
+                  <pic:spPr>
+                    <a:xfrm>
+                      <a:off x="0" y="0"/>
+                      <a:ext cx="5943600" cy="4094480"/>
+                    </a:xfrm>
+                    <a:prstGeom prst="rect">
+                      <a:avLst/>
+                    </a:prstGeom>
+                  </pic:spPr>
+                </pic:pic>
+              </a:graphicData>
+            </a:graphic>
+          </wp:inline>
+        </w:drawing>
+      </w:r>
+    </w:p>
+    <w:p>
+      <w:pPr>
+        <w:rPr>
+          <w:bCs/>
+          <w:szCs w:val="24"/>
+        </w:rPr>
+      </w:pPr>
+    </w:p>
+    <w:p>
+      <w:pPr>
+        <w:rPr>
+          <w:bCs/>
+          <w:szCs w:val="24"/>
+          <w:u w:val="single"/>
+        </w:rPr>
+      </w:pPr>
+    </w:p>
+    <w:p>
+      <w:pPr>
+        <w:rPr>
+          <w:bCs/>
+          <w:szCs w:val="24"/>
+          <w:u w:val="single"/>
+        </w:rPr>
+      </w:pPr>
+      <w:r>
+        <w:rPr>
+          <w:bCs/>
+          <w:szCs w:val="24"/>
+          <w:u w:val="single"/>
+        </w:rPr>
+        <w:br w:type="page"/>
+      </w:r>
+    </w:p>
+    <w:p>
+      <w:pPr>
+        <w:rPr>
+          <w:bCs/>
+          <w:szCs w:val="24"/>
+        </w:rPr>
+      </w:pPr>
+      <w:r>
+        <w:rPr>
+          <w:bCs/>
+          <w:szCs w:val="24"/>
+          <w:u w:val="single"/>
+        </w:rPr>
+        <w:lastRenderedPageBreak/>
+        <w:t>JavaScript</w:t>
+      </w:r>
+    </w:p>
+    <w:p>
+      <w:pPr>
+        <w:rPr>
+          <w:bCs/>
+          <w:szCs w:val="24"/>
+        </w:rPr>
+      </w:pPr>
+      <w:r>
+        <w:rPr>
+          <w:noProof/>
+        </w:rPr>
+        <w:drawing>
+          <wp:inline distT="0" distB="0" distL="0" distR="0" wp14:anchorId="10040BF9" wp14:editId="3ED86FEF">
+            <wp:extent cx="5943600" cy="6903085"/>
+            <wp:effectExtent l="0" t="0" r="0" b="0"/>
+            <wp:docPr id="3" name="Picture 3" descr="Text&#10;&#10;Description automatically generated"/>
+            <wp:cNvGraphicFramePr>
+              <a:graphicFrameLocks xmlns:a="http://schemas.openxmlformats.org/drawingml/2006/main" noChangeAspect="1"/>
+            </wp:cNvGraphicFramePr>
+            <a:graphic xmlns:a="http://schemas.openxmlformats.org/drawingml/2006/main">
+              <a:graphicData uri="http://schemas.openxmlformats.org/drawingml/2006/picture">
+                <pic:pic xmlns:pic="http://schemas.openxmlformats.org/drawingml/2006/picture">
+                  <pic:nvPicPr>
+                    <pic:cNvPr id="3" name="Picture 3" descr="Text&#10;&#10;Description automatically generated"/>
+                    <pic:cNvPicPr/>
+                  </pic:nvPicPr>
+                  <pic:blipFill>
+                    <a:blip r:embed="rId8"/>
+                    <a:stretch>
+                      <a:fillRect/>
+                    </a:stretch>
+                  </pic:blipFill>
+                  <pic:spPr>
+                    <a:xfrm>
+                      <a:off x="0" y="0"/>
+                      <a:ext cx="5943600" cy="6903085"/>
+                    </a:xfrm>
+                    <a:prstGeom prst="rect">
+                      <a:avLst/>
+                    </a:prstGeom>
+                  </pic:spPr>
+                </pic:pic>
+              </a:graphicData>
+            </a:graphic>
+          </wp:inline>
+        </w:drawing>
+      </w:r>
+    </w:p>
+    <w:p>
+      <w:pPr>
+        <w:rPr>
+          <w:bCs/>
+          <w:szCs w:val="24"/>
+        </w:rPr>
+      </w:pPr>
+    </w:p>
+    <w:p>
+      <w:pPr>
+        <w:rPr>
+          <w:bCs/>
+          <w:szCs w:val="24"/>
+        </w:rPr>
+      </w:pPr>
+      <w:r>
+        <w:rPr>
+          <w:noProof/>
+        </w:rPr>
+        <w:lastRenderedPageBreak/>
+        <w:drawing>
+          <wp:inline distT="0" distB="0" distL="0" distR="0" wp14:anchorId="4FBAF4DD" wp14:editId="12171636">
+            <wp:extent cx="5943600" cy="5883910"/>
+            <wp:effectExtent l="0" t="0" r="0" b="2540"/>
+            <wp:docPr id="4" name="Picture 4" descr="Text&#10;&#10;Description automatically generated"/>
+            <wp:cNvGraphicFramePr>
+              <a:graphicFrameLocks xmlns:a="http://schemas.openxmlformats.org/drawingml/2006/main" noChangeAspect="1"/>
+            </wp:cNvGraphicFramePr>
+            <a:graphic xmlns:a="http://schemas.openxmlformats.org/drawingml/2006/main">
+              <a:graphicData uri="http://schemas.openxmlformats.org/drawingml/2006/picture">
+                <pic:pic xmlns:pic="http://schemas.openxmlformats.org/drawingml/2006/picture">
+                  <pic:nvPicPr>
+                    <pic:cNvPr id="4" name="Picture 4" descr="Text&#10;&#10;Description automatically generated"/>
+                    <pic:cNvPicPr/>
+                  </pic:nvPicPr>
+                  <pic:blipFill>
+                    <a:blip r:embed="rId9"/>
+                    <a:stretch>
+                      <a:fillRect/>
+                    </a:stretch>
+                  </pic:blipFill>
+                  <pic:spPr>
+                    <a:xfrm>
+                      <a:off x="0" y="0"/>
+                      <a:ext cx="5943600" cy="5883910"/>
+                    </a:xfrm>
+                    <a:prstGeom prst="rect">
+                      <a:avLst/>
+                    </a:prstGeom>
+                  </pic:spPr>
+                </pic:pic>
+              </a:graphicData>
+            </a:graphic>
+          </wp:inline>
+        </w:drawing>
+      </w:r>
+    </w:p>
+    <w:p>
+      <w:pPr>
+        <w:rPr>
+          <w:bCs/>
+          <w:szCs w:val="24"/>
+        </w:rPr>
+      </w:pPr>
+    </w:p>
+    <w:p>
+      <w:pPr>
+        <w:rPr>
+          <w:bCs/>
+          <w:szCs w:val="24"/>
+        </w:rPr>
+      </w:pPr>
+      <w:r>
+        <w:rPr>
+          <w:noProof/>
+        </w:rPr>
+        <w:lastRenderedPageBreak/>
+        <w:drawing>
+          <wp:inline distT="0" distB="0" distL="0" distR="0" wp14:anchorId="3162760A" wp14:editId="0FD8AEC2">
+            <wp:extent cx="5943600" cy="2846070"/>
+            <wp:effectExtent l="0" t="0" r="0" b="0"/>
+            <wp:docPr id="5" name="Picture 5" descr="Text&#10;&#10;Description automatically generated"/>
+            <wp:cNvGraphicFramePr>
+              <a:graphicFrameLocks xmlns:a="http://schemas.openxmlformats.org/drawingml/2006/main" noChangeAspect="1"/>
+            </wp:cNvGraphicFramePr>
+            <a:graphic xmlns:a="http://schemas.openxmlformats.org/drawingml/2006/main">
+              <a:graphicData uri="http://schemas.openxmlformats.org/drawingml/2006/picture">
+                <pic:pic xmlns:pic="http://schemas.openxmlformats.org/drawingml/2006/picture">
+                  <pic:nvPicPr>
+                    <pic:cNvPr id="5" name="Picture 5" descr="Text&#10;&#10;Description automatically generated"/>
+                    <pic:cNvPicPr/>
+                  </pic:nvPicPr>
+                  <pic:blipFill>
+                    <a:blip r:embed="rId10"/>
+                    <a:stretch>
+                      <a:fillRect/>
+                    </a:stretch>
+                  </pic:blipFill>
+                  <pic:spPr>
+                    <a:xfrm>
+                      <a:off x="0" y="0"/>
+                      <a:ext cx="5943600" cy="2846070"/>
+                    </a:xfrm>
+                    <a:prstGeom prst="rect">
+                      <a:avLst/>
+                    </a:prstGeom>
+                  </pic:spPr>
+                </pic:pic>
+              </a:graphicData>
+            </a:graphic>
+          </wp:inline>
+        </w:drawing>
+      </w:r>
+    </w:p>
+    <w:p>
+      <w:pPr>
+        <w:rPr>
+          <w:bCs/>
+          <w:szCs w:val="24"/>
+        </w:rPr>
+      </w:pPr>
+    </w:p>
+    <w:p>
+      <w:pPr>
+        <w:rPr>
+          <w:bCs/>
+          <w:szCs w:val="24"/>
+        </w:rPr>
+      </w:pPr>
+      <w:r>
+        <w:rPr>
+          <w:noProof/>
+        </w:rPr>
+        <w:drawing>
+          <wp:inline distT="0" distB="0" distL="0" distR="0" wp14:anchorId="0D3EEB8E" wp14:editId="262615D2">
+            <wp:extent cx="5943600" cy="3388360"/>
+            <wp:effectExtent l="0" t="0" r="0" b="2540"/>
+            <wp:docPr id="6" name="Picture 6" descr="Text&#10;&#10;Description automatically generated"/>
+            <wp:cNvGraphicFramePr>
+              <a:graphicFrameLocks xmlns:a="http://schemas.openxmlformats.org/drawingml/2006/main" noChangeAspect="1"/>
+            </wp:cNvGraphicFramePr>
+            <a:graphic xmlns:a="http://schemas.openxmlformats.org/drawingml/2006/main">
+              <a:graphicData uri="http://schemas.openxmlformats.org/drawingml/2006/picture">
+                <pic:pic xmlns:pic="http://schemas.openxmlformats.org/drawingml/2006/picture">
+                  <pic:nvPicPr>
+                    <pic:cNvPr id="6" name="Picture 6" descr="Text&#10;&#10;Description automatically generated"/>
+                    <pic:cNvPicPr/>
+                  </pic:nvPicPr>
+                  <pic:blipFill>
+                    <a:blip r:embed="rId11"/>
+                    <a:stretch>
+                      <a:fillRect/>
+                    </a:stretch>
+                  </pic:blipFill>
+                  <pic:spPr>
+                    <a:xfrm>
+                      <a:off x="0" y="0"/>
+                      <a:ext cx="5943600" cy="3388360"/>
+                    </a:xfrm>
+                    <a:prstGeom prst="rect">
+                      <a:avLst/>
+                    </a:prstGeom>
+                  </pic:spPr>
+                </pic:pic>
+              </a:graphicData>
+            </a:graphic>
+          </wp:inline>
+        </w:drawing>
+      </w:r>
+    </w:p>
+    <w:p>
+      <w:pPr>
+        <w:rPr>
+          <w:bCs/>
+          <w:szCs w:val="24"/>
+        </w:rPr>
+      </w:pPr>
+    </w:p>
+    <w:p>
+      <w:pPr>
+        <w:rPr>
+          <w:bCs/>
+          <w:szCs w:val="24"/>
+        </w:rPr>
+      </w:pPr>
+      <w:r>
+        <w:rPr>
+          <w:noProof/>
+        </w:rPr>
+        <w:lastRenderedPageBreak/>
+        <w:drawing>
+          <wp:inline distT="0" distB="0" distL="0" distR="0" wp14:anchorId="3ECC9EC7" wp14:editId="4AF400AC">
+            <wp:extent cx="5581650" cy="1343025"/>
+            <wp:effectExtent l="0" t="0" r="0" b="9525"/>
+            <wp:docPr id="7" name="Picture 7" descr="Text&#10;&#10;Description automatically generated"/>
+            <wp:cNvGraphicFramePr>
+              <a:graphicFrameLocks xmlns:a="http://schemas.openxmlformats.org/drawingml/2006/main" noChangeAspect="1"/>
+            </wp:cNvGraphicFramePr>
+            <a:graphic xmlns:a="http://schemas.openxmlformats.org/drawingml/2006/main">
+              <a:graphicData uri="http://schemas.openxmlformats.org/drawingml/2006/picture">
+                <pic:pic xmlns:pic="http://schemas.openxmlformats.org/drawingml/2006/picture">
+                  <pic:nvPicPr>
+                    <pic:cNvPr id="7" name="Picture 7" descr="Text&#10;&#10;Description automatically generated"/>
+                    <pic:cNvPicPr/>
+                  </pic:nvPicPr>
+                  <pic:blipFill>
+                    <a:blip r:embed="rId12"/>
+                    <a:stretch>
+                      <a:fillRect/>
+                    </a:stretch>
+                  </pic:blipFill>
+                  <pic:spPr>
+                    <a:xfrm>
+                      <a:off x="0" y="0"/>
+                      <a:ext cx="5581650" cy="1343025"/>
+                    </a:xfrm>
+                    <a:prstGeom prst="rect">
+                      <a:avLst/>
+                    </a:prstGeom>
+                  </pic:spPr>
+                </pic:pic>
+              </a:graphicData>
+            </a:graphic>
+          </wp:inline>
+        </w:drawing>
+      </w:r>
+    </w:p>
+    <w:p>
+      <w:pPr>
+        <w:rPr>
           <w:b/>
           <w:szCs w:val="24"/>
         </w:rPr>
@@ -506,17 +912,673 @@
     <w:p>
       <w:pPr>
         <w:rPr>
+          <w:bCs/>
+          <w:szCs w:val="24"/>
+        </w:rPr>
+      </w:pPr>
+      <w:r>
+        <w:rPr>
           <w:b/>
           <w:szCs w:val="24"/>
         </w:rPr>
-      </w:pPr>
-      <w:r>
+        <w:t>Screenshots of Running Application:</w:t>
+      </w:r>
+    </w:p>
+    <w:p>
+      <w:pPr>
+        <w:rPr>
+          <w:bCs/>
+          <w:szCs w:val="24"/>
+          <w:u w:val="single"/>
+        </w:rPr>
+      </w:pPr>
+      <w:r>
+        <w:rPr>
+          <w:bCs/>
+          <w:szCs w:val="24"/>
+          <w:u w:val="single"/>
+        </w:rPr>
+        <w:t>Start Of App – 3 Departments</w:t>
+      </w:r>
+    </w:p>
+    <w:p>
+      <w:pPr>
+        <w:rPr>
+          <w:bCs/>
+          <w:szCs w:val="24"/>
+        </w:rPr>
+      </w:pPr>
+      <w:r>
+        <w:rPr>
+          <w:noProof/>
+        </w:rPr>
+        <w:drawing>
+          <wp:inline distT="0" distB="0" distL="0" distR="0" wp14:anchorId="66A0C66A" wp14:editId="4F49C51B">
+            <wp:extent cx="5943600" cy="3504565"/>
+            <wp:effectExtent l="0" t="0" r="0" b="635"/>
+            <wp:docPr id="8" name="Picture 8" descr="Graphical user interface, application&#10;&#10;Description automatically generated"/>
+            <wp:cNvGraphicFramePr>
+              <a:graphicFrameLocks xmlns:a="http://schemas.openxmlformats.org/drawingml/2006/main" noChangeAspect="1"/>
+            </wp:cNvGraphicFramePr>
+            <a:graphic xmlns:a="http://schemas.openxmlformats.org/drawingml/2006/main">
+              <a:graphicData uri="http://schemas.openxmlformats.org/drawingml/2006/picture">
+                <pic:pic xmlns:pic="http://schemas.openxmlformats.org/drawingml/2006/picture">
+                  <pic:nvPicPr>
+                    <pic:cNvPr id="8" name="Picture 8" descr="Graphical user interface, application&#10;&#10;Description automatically generated"/>
+                    <pic:cNvPicPr/>
+                  </pic:nvPicPr>
+                  <pic:blipFill>
+                    <a:blip r:embed="rId13"/>
+                    <a:stretch>
+                      <a:fillRect/>
+                    </a:stretch>
+                  </pic:blipFill>
+                  <pic:spPr>
+                    <a:xfrm>
+                      <a:off x="0" y="0"/>
+                      <a:ext cx="5943600" cy="3504565"/>
+                    </a:xfrm>
+                    <a:prstGeom prst="rect">
+                      <a:avLst/>
+                    </a:prstGeom>
+                  </pic:spPr>
+                </pic:pic>
+              </a:graphicData>
+            </a:graphic>
+          </wp:inline>
+        </w:drawing>
+      </w:r>
+    </w:p>
+    <w:p>
+      <w:pPr>
+        <w:rPr>
+          <w:bCs/>
+          <w:szCs w:val="24"/>
+        </w:rPr>
+      </w:pPr>
+    </w:p>
+    <w:p>
+      <w:pPr>
+        <w:rPr>
+          <w:bCs/>
+          <w:szCs w:val="24"/>
+        </w:rPr>
+      </w:pPr>
+      <w:r>
+        <w:rPr>
+          <w:bCs/>
+          <w:szCs w:val="24"/>
+        </w:rPr>
+        <w:br w:type="page"/>
+      </w:r>
+    </w:p>
+    <w:p>
+      <w:pPr>
+        <w:rPr>
+          <w:bCs/>
+          <w:szCs w:val="24"/>
+          <w:u w:val="single"/>
+        </w:rPr>
+      </w:pPr>
+      <w:r>
+        <w:rPr>
+          <w:bCs/>
+          <w:szCs w:val="24"/>
+          <w:u w:val="single"/>
+        </w:rPr>
+        <w:lastRenderedPageBreak/>
+        <w:t>Adding Employees to Grocery Department - BEFORE</w:t>
+      </w:r>
+    </w:p>
+    <w:p>
+      <w:pPr>
+        <w:rPr>
+          <w:bCs/>
+          <w:szCs w:val="24"/>
+        </w:rPr>
+      </w:pPr>
+      <w:r>
+        <w:rPr>
+          <w:noProof/>
+        </w:rPr>
+        <w:drawing>
+          <wp:inline distT="0" distB="0" distL="0" distR="0" wp14:anchorId="59212A1C" wp14:editId="5B652F7F">
+            <wp:extent cx="5943600" cy="3615055"/>
+            <wp:effectExtent l="0" t="0" r="0" b="4445"/>
+            <wp:docPr id="9" name="Picture 9" descr="Graphical user interface, application&#10;&#10;Description automatically generated"/>
+            <wp:cNvGraphicFramePr>
+              <a:graphicFrameLocks xmlns:a="http://schemas.openxmlformats.org/drawingml/2006/main" noChangeAspect="1"/>
+            </wp:cNvGraphicFramePr>
+            <a:graphic xmlns:a="http://schemas.openxmlformats.org/drawingml/2006/main">
+              <a:graphicData uri="http://schemas.openxmlformats.org/drawingml/2006/picture">
+                <pic:pic xmlns:pic="http://schemas.openxmlformats.org/drawingml/2006/picture">
+                  <pic:nvPicPr>
+                    <pic:cNvPr id="9" name="Picture 9" descr="Graphical user interface, application&#10;&#10;Description automatically generated"/>
+                    <pic:cNvPicPr/>
+                  </pic:nvPicPr>
+                  <pic:blipFill>
+                    <a:blip r:embed="rId14"/>
+                    <a:stretch>
+                      <a:fillRect/>
+                    </a:stretch>
+                  </pic:blipFill>
+                  <pic:spPr>
+                    <a:xfrm>
+                      <a:off x="0" y="0"/>
+                      <a:ext cx="5943600" cy="3615055"/>
+                    </a:xfrm>
+                    <a:prstGeom prst="rect">
+                      <a:avLst/>
+                    </a:prstGeom>
+                  </pic:spPr>
+                </pic:pic>
+              </a:graphicData>
+            </a:graphic>
+          </wp:inline>
+        </w:drawing>
+      </w:r>
+    </w:p>
+    <w:p>
+      <w:pPr>
+        <w:rPr>
+          <w:bCs/>
+          <w:szCs w:val="24"/>
+        </w:rPr>
+      </w:pPr>
+      <w:r>
+        <w:rPr>
+          <w:bCs/>
+          <w:szCs w:val="24"/>
+        </w:rPr>
+        <w:br w:type="page"/>
+      </w:r>
+    </w:p>
+    <w:p>
+      <w:pPr>
+        <w:rPr>
+          <w:bCs/>
+          <w:szCs w:val="24"/>
+        </w:rPr>
+      </w:pPr>
+      <w:r>
+        <w:rPr>
+          <w:bCs/>
+          <w:szCs w:val="24"/>
+        </w:rPr>
+        <w:lastRenderedPageBreak/>
+        <w:t>Adding Employees to Grocery Department - AFTER</w:t>
+      </w:r>
+    </w:p>
+    <w:p>
+      <w:pPr>
+        <w:rPr>
+          <w:bCs/>
+          <w:szCs w:val="24"/>
+        </w:rPr>
+      </w:pPr>
+      <w:r>
+        <w:rPr>
+          <w:noProof/>
+        </w:rPr>
+        <w:drawing>
+          <wp:inline distT="0" distB="0" distL="0" distR="0" wp14:anchorId="05D20B4B" wp14:editId="62C179C0">
+            <wp:extent cx="5943600" cy="3752850"/>
+            <wp:effectExtent l="0" t="0" r="0" b="0"/>
+            <wp:docPr id="10" name="Picture 10" descr="Graphical user interface, application&#10;&#10;Description automatically generated"/>
+            <wp:cNvGraphicFramePr>
+              <a:graphicFrameLocks xmlns:a="http://schemas.openxmlformats.org/drawingml/2006/main" noChangeAspect="1"/>
+            </wp:cNvGraphicFramePr>
+            <a:graphic xmlns:a="http://schemas.openxmlformats.org/drawingml/2006/main">
+              <a:graphicData uri="http://schemas.openxmlformats.org/drawingml/2006/picture">
+                <pic:pic xmlns:pic="http://schemas.openxmlformats.org/drawingml/2006/picture">
+                  <pic:nvPicPr>
+                    <pic:cNvPr id="10" name="Picture 10" descr="Graphical user interface, application&#10;&#10;Description automatically generated"/>
+                    <pic:cNvPicPr/>
+                  </pic:nvPicPr>
+                  <pic:blipFill>
+                    <a:blip r:embed="rId15"/>
+                    <a:stretch>
+                      <a:fillRect/>
+                    </a:stretch>
+                  </pic:blipFill>
+                  <pic:spPr>
+                    <a:xfrm>
+                      <a:off x="0" y="0"/>
+                      <a:ext cx="5943600" cy="3752850"/>
+                    </a:xfrm>
+                    <a:prstGeom prst="rect">
+                      <a:avLst/>
+                    </a:prstGeom>
+                  </pic:spPr>
+                </pic:pic>
+              </a:graphicData>
+            </a:graphic>
+          </wp:inline>
+        </w:drawing>
+      </w:r>
+    </w:p>
+    <w:p>
+      <w:pPr>
+        <w:rPr>
+          <w:bCs/>
+          <w:szCs w:val="24"/>
+          <w:u w:val="single"/>
+        </w:rPr>
+      </w:pPr>
+      <w:r>
+        <w:rPr>
+          <w:bCs/>
+          <w:szCs w:val="24"/>
+          <w:u w:val="single"/>
+        </w:rPr>
+        <w:t>Added Employees to other Departments</w:t>
+      </w:r>
+    </w:p>
+    <w:p>
+      <w:pPr>
+        <w:rPr>
+          <w:bCs/>
+          <w:szCs w:val="24"/>
+        </w:rPr>
+      </w:pPr>
+      <w:r>
+        <w:rPr>
+          <w:noProof/>
+        </w:rPr>
+        <w:drawing>
+          <wp:inline distT="0" distB="0" distL="0" distR="0" wp14:anchorId="2A0ADD14" wp14:editId="3EB0FACA">
+            <wp:extent cx="5943600" cy="3361690"/>
+            <wp:effectExtent l="0" t="0" r="0" b="0"/>
+            <wp:docPr id="11" name="Picture 11" descr="Application&#10;&#10;Description automatically generated with medium confidence"/>
+            <wp:cNvGraphicFramePr>
+              <a:graphicFrameLocks xmlns:a="http://schemas.openxmlformats.org/drawingml/2006/main" noChangeAspect="1"/>
+            </wp:cNvGraphicFramePr>
+            <a:graphic xmlns:a="http://schemas.openxmlformats.org/drawingml/2006/main">
+              <a:graphicData uri="http://schemas.openxmlformats.org/drawingml/2006/picture">
+                <pic:pic xmlns:pic="http://schemas.openxmlformats.org/drawingml/2006/picture">
+                  <pic:nvPicPr>
+                    <pic:cNvPr id="11" name="Picture 11" descr="Application&#10;&#10;Description automatically generated with medium confidence"/>
+                    <pic:cNvPicPr/>
+                  </pic:nvPicPr>
+                  <pic:blipFill>
+                    <a:blip r:embed="rId16"/>
+                    <a:stretch>
+                      <a:fillRect/>
+                    </a:stretch>
+                  </pic:blipFill>
+                  <pic:spPr>
+                    <a:xfrm>
+                      <a:off x="0" y="0"/>
+                      <a:ext cx="5943600" cy="3361690"/>
+                    </a:xfrm>
+                    <a:prstGeom prst="rect">
+                      <a:avLst/>
+                    </a:prstGeom>
+                  </pic:spPr>
+                </pic:pic>
+              </a:graphicData>
+            </a:graphic>
+          </wp:inline>
+        </w:drawing>
+      </w:r>
+    </w:p>
+    <w:p>
+      <w:pPr>
+        <w:rPr>
+          <w:bCs/>
+          <w:szCs w:val="24"/>
+        </w:rPr>
+      </w:pPr>
+    </w:p>
+    <w:p>
+      <w:pPr>
+        <w:rPr>
+          <w:bCs/>
+          <w:szCs w:val="24"/>
+          <w:u w:val="single"/>
+        </w:rPr>
+      </w:pPr>
+      <w:r>
+        <w:rPr>
+          <w:bCs/>
+          <w:szCs w:val="24"/>
+          <w:u w:val="single"/>
+        </w:rPr>
+        <w:t>Creating a New Department – BEFORE</w:t>
+      </w:r>
+    </w:p>
+    <w:p>
+      <w:pPr>
+        <w:rPr>
+          <w:bCs/>
+          <w:szCs w:val="24"/>
+          <w:u w:val="single"/>
+        </w:rPr>
+      </w:pPr>
+      <w:r>
+        <w:rPr>
+          <w:noProof/>
+        </w:rPr>
+        <w:drawing>
+          <wp:inline distT="0" distB="0" distL="0" distR="0" wp14:anchorId="21EE827E" wp14:editId="786A23B3">
+            <wp:extent cx="5943600" cy="3831590"/>
+            <wp:effectExtent l="0" t="0" r="0" b="0"/>
+            <wp:docPr id="12" name="Picture 12" descr="Graphical user interface, application&#10;&#10;Description automatically generated"/>
+            <wp:cNvGraphicFramePr>
+              <a:graphicFrameLocks xmlns:a="http://schemas.openxmlformats.org/drawingml/2006/main" noChangeAspect="1"/>
+            </wp:cNvGraphicFramePr>
+            <a:graphic xmlns:a="http://schemas.openxmlformats.org/drawingml/2006/main">
+              <a:graphicData uri="http://schemas.openxmlformats.org/drawingml/2006/picture">
+                <pic:pic xmlns:pic="http://schemas.openxmlformats.org/drawingml/2006/picture">
+                  <pic:nvPicPr>
+                    <pic:cNvPr id="12" name="Picture 12" descr="Graphical user interface, application&#10;&#10;Description automatically generated"/>
+                    <pic:cNvPicPr/>
+                  </pic:nvPicPr>
+                  <pic:blipFill>
+                    <a:blip r:embed="rId17"/>
+                    <a:stretch>
+                      <a:fillRect/>
+                    </a:stretch>
+                  </pic:blipFill>
+                  <pic:spPr>
+                    <a:xfrm>
+                      <a:off x="0" y="0"/>
+                      <a:ext cx="5943600" cy="3831590"/>
+                    </a:xfrm>
+                    <a:prstGeom prst="rect">
+                      <a:avLst/>
+                    </a:prstGeom>
+                  </pic:spPr>
+                </pic:pic>
+              </a:graphicData>
+            </a:graphic>
+          </wp:inline>
+        </w:drawing>
+      </w:r>
+    </w:p>
+    <w:p>
+      <w:pPr>
+        <w:rPr>
+          <w:bCs/>
+          <w:szCs w:val="24"/>
+          <w:u w:val="single"/>
+        </w:rPr>
+      </w:pPr>
+      <w:r>
+        <w:rPr>
+          <w:bCs/>
+          <w:szCs w:val="24"/>
+          <w:u w:val="single"/>
+        </w:rPr>
+        <w:br w:type="page"/>
+      </w:r>
+    </w:p>
+    <w:p>
+      <w:pPr>
+        <w:rPr>
+          <w:bCs/>
+          <w:szCs w:val="24"/>
+          <w:u w:val="single"/>
+        </w:rPr>
+      </w:pPr>
+      <w:r>
+        <w:rPr>
+          <w:bCs/>
+          <w:szCs w:val="24"/>
+          <w:u w:val="single"/>
+        </w:rPr>
+        <w:lastRenderedPageBreak/>
+        <w:t>Creating New Department – AFTER</w:t>
+      </w:r>
+    </w:p>
+    <w:p>
+      <w:pPr>
+        <w:rPr>
+          <w:bCs/>
+          <w:szCs w:val="24"/>
+          <w:u w:val="single"/>
+        </w:rPr>
+      </w:pPr>
+      <w:r>
+        <w:rPr>
+          <w:noProof/>
+        </w:rPr>
+        <w:drawing>
+          <wp:inline distT="0" distB="0" distL="0" distR="0" wp14:anchorId="2FC36402" wp14:editId="331C20C9">
+            <wp:extent cx="5943600" cy="4011295"/>
+            <wp:effectExtent l="0" t="0" r="0" b="8255"/>
+            <wp:docPr id="13" name="Picture 13" descr="Graphical user interface, application, Word&#10;&#10;Description automatically generated"/>
+            <wp:cNvGraphicFramePr>
+              <a:graphicFrameLocks xmlns:a="http://schemas.openxmlformats.org/drawingml/2006/main" noChangeAspect="1"/>
+            </wp:cNvGraphicFramePr>
+            <a:graphic xmlns:a="http://schemas.openxmlformats.org/drawingml/2006/main">
+              <a:graphicData uri="http://schemas.openxmlformats.org/drawingml/2006/picture">
+                <pic:pic xmlns:pic="http://schemas.openxmlformats.org/drawingml/2006/picture">
+                  <pic:nvPicPr>
+                    <pic:cNvPr id="13" name="Picture 13" descr="Graphical user interface, application, Word&#10;&#10;Description automatically generated"/>
+                    <pic:cNvPicPr/>
+                  </pic:nvPicPr>
+                  <pic:blipFill>
+                    <a:blip r:embed="rId18"/>
+                    <a:stretch>
+                      <a:fillRect/>
+                    </a:stretch>
+                  </pic:blipFill>
+                  <pic:spPr>
+                    <a:xfrm>
+                      <a:off x="0" y="0"/>
+                      <a:ext cx="5943600" cy="4011295"/>
+                    </a:xfrm>
+                    <a:prstGeom prst="rect">
+                      <a:avLst/>
+                    </a:prstGeom>
+                  </pic:spPr>
+                </pic:pic>
+              </a:graphicData>
+            </a:graphic>
+          </wp:inline>
+        </w:drawing>
+      </w:r>
+    </w:p>
+    <w:p>
+      <w:pPr>
+        <w:rPr>
+          <w:bCs/>
+          <w:szCs w:val="24"/>
+        </w:rPr>
+      </w:pPr>
+    </w:p>
+    <w:p>
+      <w:pPr>
+        <w:rPr>
+          <w:bCs/>
+          <w:szCs w:val="24"/>
+        </w:rPr>
+      </w:pPr>
+    </w:p>
+    <w:p>
+      <w:pPr>
+        <w:rPr>
+          <w:bCs/>
+          <w:szCs w:val="24"/>
+          <w:u w:val="single"/>
+        </w:rPr>
+      </w:pPr>
+      <w:r>
+        <w:rPr>
+          <w:bCs/>
+          <w:szCs w:val="24"/>
+          <w:u w:val="single"/>
+        </w:rPr>
+        <w:t>Added Employees to New Department</w:t>
+      </w:r>
+    </w:p>
+    <w:p>
+      <w:pPr>
+        <w:rPr>
+          <w:bCs/>
+          <w:szCs w:val="24"/>
+          <w:u w:val="single"/>
+        </w:rPr>
+      </w:pPr>
+      <w:r>
+        <w:rPr>
+          <w:noProof/>
+        </w:rPr>
+        <w:drawing>
+          <wp:inline distT="0" distB="0" distL="0" distR="0" wp14:anchorId="0F50E703" wp14:editId="6DFECECF">
+            <wp:extent cx="5943600" cy="1997710"/>
+            <wp:effectExtent l="0" t="0" r="0" b="2540"/>
+            <wp:docPr id="14" name="Picture 14" descr="Graphical user interface, text, application&#10;&#10;Description automatically generated"/>
+            <wp:cNvGraphicFramePr>
+              <a:graphicFrameLocks xmlns:a="http://schemas.openxmlformats.org/drawingml/2006/main" noChangeAspect="1"/>
+            </wp:cNvGraphicFramePr>
+            <a:graphic xmlns:a="http://schemas.openxmlformats.org/drawingml/2006/main">
+              <a:graphicData uri="http://schemas.openxmlformats.org/drawingml/2006/picture">
+                <pic:pic xmlns:pic="http://schemas.openxmlformats.org/drawingml/2006/picture">
+                  <pic:nvPicPr>
+                    <pic:cNvPr id="14" name="Picture 14" descr="Graphical user interface, text, application&#10;&#10;Description automatically generated"/>
+                    <pic:cNvPicPr/>
+                  </pic:nvPicPr>
+                  <pic:blipFill>
+                    <a:blip r:embed="rId19"/>
+                    <a:stretch>
+                      <a:fillRect/>
+                    </a:stretch>
+                  </pic:blipFill>
+                  <pic:spPr>
+                    <a:xfrm>
+                      <a:off x="0" y="0"/>
+                      <a:ext cx="5943600" cy="1997710"/>
+                    </a:xfrm>
+                    <a:prstGeom prst="rect">
+                      <a:avLst/>
+                    </a:prstGeom>
+                  </pic:spPr>
+                </pic:pic>
+              </a:graphicData>
+            </a:graphic>
+          </wp:inline>
+        </w:drawing>
+      </w:r>
+    </w:p>
+    <w:p>
+      <w:pPr>
+        <w:rPr>
+          <w:bCs/>
+          <w:szCs w:val="24"/>
+        </w:rPr>
+      </w:pPr>
+    </w:p>
+    <w:p>
+      <w:pPr>
+        <w:rPr>
+          <w:bCs/>
+          <w:szCs w:val="24"/>
+        </w:rPr>
+      </w:pPr>
+    </w:p>
+    <w:p>
+      <w:pPr>
+        <w:rPr>
+          <w:bCs/>
+          <w:szCs w:val="24"/>
+          <w:u w:val="single"/>
+        </w:rPr>
+      </w:pPr>
+      <w:r>
+        <w:rPr>
+          <w:bCs/>
+          <w:szCs w:val="24"/>
+          <w:u w:val="single"/>
+        </w:rPr>
+        <w:lastRenderedPageBreak/>
+        <w:t xml:space="preserve">Deleting Employee </w:t>
+      </w:r>
+      <w:proofErr w:type="gramStart"/>
+      <w:r>
+        <w:rPr>
+          <w:bCs/>
+          <w:szCs w:val="24"/>
+          <w:u w:val="single"/>
+        </w:rPr>
+        <w:t>From</w:t>
+      </w:r>
+      <w:proofErr w:type="gramEnd"/>
+      <w:r>
+        <w:rPr>
+          <w:bCs/>
+          <w:szCs w:val="24"/>
+          <w:u w:val="single"/>
+        </w:rPr>
+        <w:t xml:space="preserve"> Department</w:t>
+      </w:r>
+    </w:p>
+    <w:p>
+      <w:pPr>
+        <w:rPr>
+          <w:bCs/>
+          <w:szCs w:val="24"/>
+          <w:u w:val="single"/>
+        </w:rPr>
+      </w:pPr>
+    </w:p>
+    <w:p>
+      <w:pPr>
+        <w:rPr>
+          <w:bCs/>
+          <w:szCs w:val="24"/>
+          <w:u w:val="single"/>
+        </w:rPr>
+      </w:pPr>
+      <w:r>
+        <w:rPr>
+          <w:noProof/>
+        </w:rPr>
+        <w:drawing>
+          <wp:inline distT="0" distB="0" distL="0" distR="0" wp14:anchorId="480EC023" wp14:editId="745BA2A6">
+            <wp:extent cx="5943600" cy="3142615"/>
+            <wp:effectExtent l="0" t="0" r="0" b="635"/>
+            <wp:docPr id="15" name="Picture 15" descr="Graphical user interface, application&#10;&#10;Description automatically generated"/>
+            <wp:cNvGraphicFramePr>
+              <a:graphicFrameLocks xmlns:a="http://schemas.openxmlformats.org/drawingml/2006/main" noChangeAspect="1"/>
+            </wp:cNvGraphicFramePr>
+            <a:graphic xmlns:a="http://schemas.openxmlformats.org/drawingml/2006/main">
+              <a:graphicData uri="http://schemas.openxmlformats.org/drawingml/2006/picture">
+                <pic:pic xmlns:pic="http://schemas.openxmlformats.org/drawingml/2006/picture">
+                  <pic:nvPicPr>
+                    <pic:cNvPr id="15" name="Picture 15" descr="Graphical user interface, application&#10;&#10;Description automatically generated"/>
+                    <pic:cNvPicPr/>
+                  </pic:nvPicPr>
+                  <pic:blipFill>
+                    <a:blip r:embed="rId20"/>
+                    <a:stretch>
+                      <a:fillRect/>
+                    </a:stretch>
+                  </pic:blipFill>
+                  <pic:spPr>
+                    <a:xfrm>
+                      <a:off x="0" y="0"/>
+                      <a:ext cx="5943600" cy="3142615"/>
+                    </a:xfrm>
+                    <a:prstGeom prst="rect">
+                      <a:avLst/>
+                    </a:prstGeom>
+                  </pic:spPr>
+                </pic:pic>
+              </a:graphicData>
+            </a:graphic>
+          </wp:inline>
+        </w:drawing>
+      </w:r>
+    </w:p>
+    <w:p>
+      <w:pPr>
         <w:rPr>
           <w:b/>
           <w:szCs w:val="24"/>
         </w:rPr>
-        <w:t>Screenshots of Running Application:</w:t>
-      </w:r>
+      </w:pPr>
     </w:p>
     <w:p>
       <w:pPr>
@@ -533,17 +1595,51 @@
           <w:szCs w:val="24"/>
         </w:rPr>
       </w:pPr>
-      <w:r>
+    </w:p>
+    <w:p>
+      <w:pPr>
         <w:rPr>
           <w:b/>
           <w:szCs w:val="24"/>
         </w:rPr>
+      </w:pPr>
+      <w:r>
+        <w:rPr>
+          <w:b/>
+          <w:szCs w:val="24"/>
+        </w:rPr>
         <w:t>URL to GitHub Repository:</w:t>
       </w:r>
     </w:p>
+    <w:p>
+      <w:pPr>
+        <w:rPr>
+          <w:bCs/>
+          <w:szCs w:val="24"/>
+        </w:rPr>
+      </w:pPr>
+      <w:hyperlink r:id="rId21" w:history="1">
+        <w:r>
+          <w:rPr>
+            <w:rStyle w:val="Hyperlink"/>
+            <w:bCs/>
+            <w:szCs w:val="24"/>
+          </w:rPr>
+          <w:t>https://github.com/markslaysman/FE_Tech_Week06_CA</w:t>
+        </w:r>
+      </w:hyperlink>
+    </w:p>
+    <w:p>
+      <w:pPr>
+        <w:rPr>
+          <w:bCs/>
+          <w:szCs w:val="24"/>
+        </w:rPr>
+      </w:pPr>
+    </w:p>
     <w:sectPr>
-      <w:headerReference w:type="default" r:id="rId7"/>
-      <w:footerReference w:type="default" r:id="rId8"/>
+      <w:headerReference w:type="default" r:id="rId22"/>
+      <w:footerReference w:type="default" r:id="rId23"/>
       <w:pgSz w:w="12240" w:h="15840"/>
       <w:pgMar w:top="1440" w:right="1440" w:bottom="1440" w:left="1440" w:header="720" w:footer="720" w:gutter="0"/>
       <w:cols w:space="720"/>
@@ -554,7 +1650,7 @@
 </file>
 
 <file path=word/endnotes.xml><?xml version="1.0" encoding="utf-8"?>
-<w:endnotes xmlns:wpc="http://schemas.microsoft.com/office/word/2010/wordprocessingCanvas" xmlns:cx="http://schemas.microsoft.com/office/drawing/2014/chartex" xmlns:cx1="http://schemas.microsoft.com/office/drawing/2015/9/8/chartex" xmlns:cx2="http://schemas.microsoft.com/office/drawing/2015/10/21/chartex" xmlns:cx3="http://schemas.microsoft.com/office/drawing/2016/5/9/chartex" xmlns:cx4="http://schemas.microsoft.com/office/drawing/2016/5/10/chartex" xmlns:cx5="http://schemas.microsoft.com/office/drawing/2016/5/11/chartex" xmlns:cx6="http://schemas.microsoft.com/office/drawing/2016/5/12/chartex" xmlns:cx7="http://schemas.microsoft.com/office/drawing/2016/5/13/chartex" xmlns:cx8="http://schemas.microsoft.com/office/drawing/2016/5/14/chartex" xmlns:mc="http://schemas.openxmlformats.org/markup-compatibility/2006" xmlns:aink="http://schemas.microsoft.com/office/drawing/2016/ink" xmlns:am3d="http://schemas.microsoft.com/office/drawing/2017/model3d" xmlns:o="urn:schemas-microsoft-com:office:office" xmlns:r="http://schemas.openxmlformats.org/officeDocument/2006/relationships" xmlns:m="http://schemas.openxmlformats.org/officeDocument/2006/math" xmlns:v="urn:schemas-microsoft-com:vml" xmlns:wp14="http://schemas.microsoft.com/office/word/2010/wordprocessingDrawing" xmlns:wp="http://schemas.openxmlformats.org/drawingml/2006/wordprocessingDrawing" xmlns:w10="urn:schemas-microsoft-com:office:word" xmlns:w="http://schemas.openxmlformats.org/wordprocessingml/2006/main" xmlns:w14="http://schemas.microsoft.com/office/word/2010/wordml" xmlns:w15="http://schemas.microsoft.com/office/word/2012/wordml" xmlns:w16cex="http://schemas.microsoft.com/office/word/2018/wordml/cex" xmlns:w16cid="http://schemas.microsoft.com/office/word/2016/wordml/cid" xmlns:w16="http://schemas.microsoft.com/office/word/2018/wordml" xmlns:w16se="http://schemas.microsoft.com/office/word/2015/wordml/symex" xmlns:wpg="http://schemas.microsoft.com/office/word/2010/wordprocessingGroup" xmlns:wpi="http://schemas.microsoft.com/office/word/2010/wordprocessingInk" xmlns:wne="http://schemas.microsoft.com/office/word/2006/wordml" xmlns:wps="http://schemas.microsoft.com/office/word/2010/wordprocessingShape" mc:Ignorable="w14 w15 w16se w16cid w16 w16cex wp14">
+<w:endnotes xmlns:wpc="http://schemas.microsoft.com/office/word/2010/wordprocessingCanvas" xmlns:cx="http://schemas.microsoft.com/office/drawing/2014/chartex" xmlns:cx1="http://schemas.microsoft.com/office/drawing/2015/9/8/chartex" xmlns:cx2="http://schemas.microsoft.com/office/drawing/2015/10/21/chartex" xmlns:cx3="http://schemas.microsoft.com/office/drawing/2016/5/9/chartex" xmlns:cx4="http://schemas.microsoft.com/office/drawing/2016/5/10/chartex" xmlns:cx5="http://schemas.microsoft.com/office/drawing/2016/5/11/chartex" xmlns:cx6="http://schemas.microsoft.com/office/drawing/2016/5/12/chartex" xmlns:cx7="http://schemas.microsoft.com/office/drawing/2016/5/13/chartex" xmlns:cx8="http://schemas.microsoft.com/office/drawing/2016/5/14/chartex" xmlns:mc="http://schemas.openxmlformats.org/markup-compatibility/2006" xmlns:aink="http://schemas.microsoft.com/office/drawing/2016/ink" xmlns:am3d="http://schemas.microsoft.com/office/drawing/2017/model3d" xmlns:o="urn:schemas-microsoft-com:office:office" xmlns:r="http://schemas.openxmlformats.org/officeDocument/2006/relationships" xmlns:m="http://schemas.openxmlformats.org/officeDocument/2006/math" xmlns:v="urn:schemas-microsoft-com:vml" xmlns:wp14="http://schemas.microsoft.com/office/word/2010/wordprocessingDrawing" xmlns:wp="http://schemas.openxmlformats.org/drawingml/2006/wordprocessingDrawing" xmlns:w10="urn:schemas-microsoft-com:office:word" xmlns:w="http://schemas.openxmlformats.org/wordprocessingml/2006/main" xmlns:w14="http://schemas.microsoft.com/office/word/2010/wordml" xmlns:w15="http://schemas.microsoft.com/office/word/2012/wordml" xmlns:w16cex="http://schemas.microsoft.com/office/word/2018/wordml/cex" xmlns:w16cid="http://schemas.microsoft.com/office/word/2016/wordml/cid" xmlns:w16="http://schemas.microsoft.com/office/word/2018/wordml" xmlns:w16sdtdh="http://schemas.microsoft.com/office/word/2020/wordml/sdtdatahash" xmlns:w16se="http://schemas.microsoft.com/office/word/2015/wordml/symex" xmlns:wpg="http://schemas.microsoft.com/office/word/2010/wordprocessingGroup" xmlns:wpi="http://schemas.microsoft.com/office/word/2010/wordprocessingInk" xmlns:wne="http://schemas.microsoft.com/office/word/2006/wordml" xmlns:wps="http://schemas.microsoft.com/office/word/2010/wordprocessingShape" mc:Ignorable="w14 w15 w16se w16cid w16 w16cex w16sdtdh wp14">
   <w:endnote w:type="separator" w:id="-1">
     <w:p>
       <w:pPr>
@@ -579,7 +1675,7 @@
 </file>
 
 <file path=word/footer1.xml><?xml version="1.0" encoding="utf-8"?>
-<w:ftr xmlns:wpc="http://schemas.microsoft.com/office/word/2010/wordprocessingCanvas" xmlns:cx="http://schemas.microsoft.com/office/drawing/2014/chartex" xmlns:cx1="http://schemas.microsoft.com/office/drawing/2015/9/8/chartex" xmlns:cx2="http://schemas.microsoft.com/office/drawing/2015/10/21/chartex" xmlns:cx3="http://schemas.microsoft.com/office/drawing/2016/5/9/chartex" xmlns:cx4="http://schemas.microsoft.com/office/drawing/2016/5/10/chartex" xmlns:cx5="http://schemas.microsoft.com/office/drawing/2016/5/11/chartex" xmlns:cx6="http://schemas.microsoft.com/office/drawing/2016/5/12/chartex" xmlns:cx7="http://schemas.microsoft.com/office/drawing/2016/5/13/chartex" xmlns:cx8="http://schemas.microsoft.com/office/drawing/2016/5/14/chartex" xmlns:mc="http://schemas.openxmlformats.org/markup-compatibility/2006" xmlns:aink="http://schemas.microsoft.com/office/drawing/2016/ink" xmlns:am3d="http://schemas.microsoft.com/office/drawing/2017/model3d" xmlns:o="urn:schemas-microsoft-com:office:office" xmlns:r="http://schemas.openxmlformats.org/officeDocument/2006/relationships" xmlns:m="http://schemas.openxmlformats.org/officeDocument/2006/math" xmlns:v="urn:schemas-microsoft-com:vml" xmlns:wp14="http://schemas.microsoft.com/office/word/2010/wordprocessingDrawing" xmlns:wp="http://schemas.openxmlformats.org/drawingml/2006/wordprocessingDrawing" xmlns:w10="urn:schemas-microsoft-com:office:word" xmlns:w="http://schemas.openxmlformats.org/wordprocessingml/2006/main" xmlns:w14="http://schemas.microsoft.com/office/word/2010/wordml" xmlns:w15="http://schemas.microsoft.com/office/word/2012/wordml" xmlns:w16cex="http://schemas.microsoft.com/office/word/2018/wordml/cex" xmlns:w16cid="http://schemas.microsoft.com/office/word/2016/wordml/cid" xmlns:w16="http://schemas.microsoft.com/office/word/2018/wordml" xmlns:w16se="http://schemas.microsoft.com/office/word/2015/wordml/symex" xmlns:wpg="http://schemas.microsoft.com/office/word/2010/wordprocessingGroup" xmlns:wpi="http://schemas.microsoft.com/office/word/2010/wordprocessingInk" xmlns:wne="http://schemas.microsoft.com/office/word/2006/wordml" xmlns:wps="http://schemas.microsoft.com/office/word/2010/wordprocessingShape" mc:Ignorable="w14 w15 w16se w16cid w16 w16cex wp14">
+<w:ftr xmlns:wpc="http://schemas.microsoft.com/office/word/2010/wordprocessingCanvas" xmlns:cx="http://schemas.microsoft.com/office/drawing/2014/chartex" xmlns:cx1="http://schemas.microsoft.com/office/drawing/2015/9/8/chartex" xmlns:cx2="http://schemas.microsoft.com/office/drawing/2015/10/21/chartex" xmlns:cx3="http://schemas.microsoft.com/office/drawing/2016/5/9/chartex" xmlns:cx4="http://schemas.microsoft.com/office/drawing/2016/5/10/chartex" xmlns:cx5="http://schemas.microsoft.com/office/drawing/2016/5/11/chartex" xmlns:cx6="http://schemas.microsoft.com/office/drawing/2016/5/12/chartex" xmlns:cx7="http://schemas.microsoft.com/office/drawing/2016/5/13/chartex" xmlns:cx8="http://schemas.microsoft.com/office/drawing/2016/5/14/chartex" xmlns:mc="http://schemas.openxmlformats.org/markup-compatibility/2006" xmlns:aink="http://schemas.microsoft.com/office/drawing/2016/ink" xmlns:am3d="http://schemas.microsoft.com/office/drawing/2017/model3d" xmlns:o="urn:schemas-microsoft-com:office:office" xmlns:r="http://schemas.openxmlformats.org/officeDocument/2006/relationships" xmlns:m="http://schemas.openxmlformats.org/officeDocument/2006/math" xmlns:v="urn:schemas-microsoft-com:vml" xmlns:wp14="http://schemas.microsoft.com/office/word/2010/wordprocessingDrawing" xmlns:wp="http://schemas.openxmlformats.org/drawingml/2006/wordprocessingDrawing" xmlns:w10="urn:schemas-microsoft-com:office:word" xmlns:w="http://schemas.openxmlformats.org/wordprocessingml/2006/main" xmlns:w14="http://schemas.microsoft.com/office/word/2010/wordml" xmlns:w15="http://schemas.microsoft.com/office/word/2012/wordml" xmlns:w16cex="http://schemas.microsoft.com/office/word/2018/wordml/cex" xmlns:w16cid="http://schemas.microsoft.com/office/word/2016/wordml/cid" xmlns:w16="http://schemas.microsoft.com/office/word/2018/wordml" xmlns:w16sdtdh="http://schemas.microsoft.com/office/word/2020/wordml/sdtdatahash" xmlns:w16se="http://schemas.microsoft.com/office/word/2015/wordml/symex" xmlns:wpg="http://schemas.microsoft.com/office/word/2010/wordprocessingGroup" xmlns:wpi="http://schemas.microsoft.com/office/word/2010/wordprocessingInk" xmlns:wne="http://schemas.microsoft.com/office/word/2006/wordml" xmlns:wps="http://schemas.microsoft.com/office/word/2010/wordprocessingShape" mc:Ignorable="w14 w15 w16se w16cid w16 w16cex w16sdtdh wp14">
   <w:p>
     <w:pPr>
       <w:pStyle w:val="Footer"/>
@@ -589,7 +1685,7 @@
 </file>
 
 <file path=word/footnotes.xml><?xml version="1.0" encoding="utf-8"?>
-<w:footnotes xmlns:wpc="http://schemas.microsoft.com/office/word/2010/wordprocessingCanvas" xmlns:cx="http://schemas.microsoft.com/office/drawing/2014/chartex" xmlns:cx1="http://schemas.microsoft.com/office/drawing/2015/9/8/chartex" xmlns:cx2="http://schemas.microsoft.com/office/drawing/2015/10/21/chartex" xmlns:cx3="http://schemas.microsoft.com/office/drawing/2016/5/9/chartex" xmlns:cx4="http://schemas.microsoft.com/office/drawing/2016/5/10/chartex" xmlns:cx5="http://schemas.microsoft.com/office/drawing/2016/5/11/chartex" xmlns:cx6="http://schemas.microsoft.com/office/drawing/2016/5/12/chartex" xmlns:cx7="http://schemas.microsoft.com/office/drawing/2016/5/13/chartex" xmlns:cx8="http://schemas.microsoft.com/office/drawing/2016/5/14/chartex" xmlns:mc="http://schemas.openxmlformats.org/markup-compatibility/2006" xmlns:aink="http://schemas.microsoft.com/office/drawing/2016/ink" xmlns:am3d="http://schemas.microsoft.com/office/drawing/2017/model3d" xmlns:o="urn:schemas-microsoft-com:office:office" xmlns:r="http://schemas.openxmlformats.org/officeDocument/2006/relationships" xmlns:m="http://schemas.openxmlformats.org/officeDocument/2006/math" xmlns:v="urn:schemas-microsoft-com:vml" xmlns:wp14="http://schemas.microsoft.com/office/word/2010/wordprocessingDrawing" xmlns:wp="http://schemas.openxmlformats.org/drawingml/2006/wordprocessingDrawing" xmlns:w10="urn:schemas-microsoft-com:office:word" xmlns:w="http://schemas.openxmlformats.org/wordprocessingml/2006/main" xmlns:w14="http://schemas.microsoft.com/office/word/2010/wordml" xmlns:w15="http://schemas.microsoft.com/office/word/2012/wordml" xmlns:w16cex="http://schemas.microsoft.com/office/word/2018/wordml/cex" xmlns:w16cid="http://schemas.microsoft.com/office/word/2016/wordml/cid" xmlns:w16="http://schemas.microsoft.com/office/word/2018/wordml" xmlns:w16se="http://schemas.microsoft.com/office/word/2015/wordml/symex" xmlns:wpg="http://schemas.microsoft.com/office/word/2010/wordprocessingGroup" xmlns:wpi="http://schemas.microsoft.com/office/word/2010/wordprocessingInk" xmlns:wne="http://schemas.microsoft.com/office/word/2006/wordml" xmlns:wps="http://schemas.microsoft.com/office/word/2010/wordprocessingShape" mc:Ignorable="w14 w15 w16se w16cid w16 w16cex wp14">
+<w:footnotes xmlns:wpc="http://schemas.microsoft.com/office/word/2010/wordprocessingCanvas" xmlns:cx="http://schemas.microsoft.com/office/drawing/2014/chartex" xmlns:cx1="http://schemas.microsoft.com/office/drawing/2015/9/8/chartex" xmlns:cx2="http://schemas.microsoft.com/office/drawing/2015/10/21/chartex" xmlns:cx3="http://schemas.microsoft.com/office/drawing/2016/5/9/chartex" xmlns:cx4="http://schemas.microsoft.com/office/drawing/2016/5/10/chartex" xmlns:cx5="http://schemas.microsoft.com/office/drawing/2016/5/11/chartex" xmlns:cx6="http://schemas.microsoft.com/office/drawing/2016/5/12/chartex" xmlns:cx7="http://schemas.microsoft.com/office/drawing/2016/5/13/chartex" xmlns:cx8="http://schemas.microsoft.com/office/drawing/2016/5/14/chartex" xmlns:mc="http://schemas.openxmlformats.org/markup-compatibility/2006" xmlns:aink="http://schemas.microsoft.com/office/drawing/2016/ink" xmlns:am3d="http://schemas.microsoft.com/office/drawing/2017/model3d" xmlns:o="urn:schemas-microsoft-com:office:office" xmlns:r="http://schemas.openxmlformats.org/officeDocument/2006/relationships" xmlns:m="http://schemas.openxmlformats.org/officeDocument/2006/math" xmlns:v="urn:schemas-microsoft-com:vml" xmlns:wp14="http://schemas.microsoft.com/office/word/2010/wordprocessingDrawing" xmlns:wp="http://schemas.openxmlformats.org/drawingml/2006/wordprocessingDrawing" xmlns:w10="urn:schemas-microsoft-com:office:word" xmlns:w="http://schemas.openxmlformats.org/wordprocessingml/2006/main" xmlns:w14="http://schemas.microsoft.com/office/word/2010/wordml" xmlns:w15="http://schemas.microsoft.com/office/word/2012/wordml" xmlns:w16cex="http://schemas.microsoft.com/office/word/2018/wordml/cex" xmlns:w16cid="http://schemas.microsoft.com/office/word/2016/wordml/cid" xmlns:w16="http://schemas.microsoft.com/office/word/2018/wordml" xmlns:w16sdtdh="http://schemas.microsoft.com/office/word/2020/wordml/sdtdatahash" xmlns:w16se="http://schemas.microsoft.com/office/word/2015/wordml/symex" xmlns:wpg="http://schemas.microsoft.com/office/word/2010/wordprocessingGroup" xmlns:wpi="http://schemas.microsoft.com/office/word/2010/wordprocessingInk" xmlns:wne="http://schemas.microsoft.com/office/word/2006/wordml" xmlns:wps="http://schemas.microsoft.com/office/word/2010/wordprocessingShape" mc:Ignorable="w14 w15 w16se w16cid w16 w16cex w16sdtdh wp14">
   <w:footnote w:type="separator" w:id="-1">
     <w:p>
       <w:pPr>
@@ -614,7 +1710,7 @@
 </file>
 
 <file path=word/header1.xml><?xml version="1.0" encoding="utf-8"?>
-<w:hdr xmlns:wpc="http://schemas.microsoft.com/office/word/2010/wordprocessingCanvas" xmlns:cx="http://schemas.microsoft.com/office/drawing/2014/chartex" xmlns:cx1="http://schemas.microsoft.com/office/drawing/2015/9/8/chartex" xmlns:cx2="http://schemas.microsoft.com/office/drawing/2015/10/21/chartex" xmlns:cx3="http://schemas.microsoft.com/office/drawing/2016/5/9/chartex" xmlns:cx4="http://schemas.microsoft.com/office/drawing/2016/5/10/chartex" xmlns:cx5="http://schemas.microsoft.com/office/drawing/2016/5/11/chartex" xmlns:cx6="http://schemas.microsoft.com/office/drawing/2016/5/12/chartex" xmlns:cx7="http://schemas.microsoft.com/office/drawing/2016/5/13/chartex" xmlns:cx8="http://schemas.microsoft.com/office/drawing/2016/5/14/chartex" xmlns:mc="http://schemas.openxmlformats.org/markup-compatibility/2006" xmlns:aink="http://schemas.microsoft.com/office/drawing/2016/ink" xmlns:am3d="http://schemas.microsoft.com/office/drawing/2017/model3d" xmlns:o="urn:schemas-microsoft-com:office:office" xmlns:r="http://schemas.openxmlformats.org/officeDocument/2006/relationships" xmlns:m="http://schemas.openxmlformats.org/officeDocument/2006/math" xmlns:v="urn:schemas-microsoft-com:vml" xmlns:wp14="http://schemas.microsoft.com/office/word/2010/wordprocessingDrawing" xmlns:wp="http://schemas.openxmlformats.org/drawingml/2006/wordprocessingDrawing" xmlns:w10="urn:schemas-microsoft-com:office:word" xmlns:w="http://schemas.openxmlformats.org/wordprocessingml/2006/main" xmlns:w14="http://schemas.microsoft.com/office/word/2010/wordml" xmlns:w15="http://schemas.microsoft.com/office/word/2012/wordml" xmlns:w16cex="http://schemas.microsoft.com/office/word/2018/wordml/cex" xmlns:w16cid="http://schemas.microsoft.com/office/word/2016/wordml/cid" xmlns:w16="http://schemas.microsoft.com/office/word/2018/wordml" xmlns:w16se="http://schemas.microsoft.com/office/word/2015/wordml/symex" xmlns:wpg="http://schemas.microsoft.com/office/word/2010/wordprocessingGroup" xmlns:wpi="http://schemas.microsoft.com/office/word/2010/wordprocessingInk" xmlns:wne="http://schemas.microsoft.com/office/word/2006/wordml" xmlns:wps="http://schemas.microsoft.com/office/word/2010/wordprocessingShape" mc:Ignorable="w14 w15 w16se w16cid w16 w16cex wp14">
+<w:hdr xmlns:wpc="http://schemas.microsoft.com/office/word/2010/wordprocessingCanvas" xmlns:cx="http://schemas.microsoft.com/office/drawing/2014/chartex" xmlns:cx1="http://schemas.microsoft.com/office/drawing/2015/9/8/chartex" xmlns:cx2="http://schemas.microsoft.com/office/drawing/2015/10/21/chartex" xmlns:cx3="http://schemas.microsoft.com/office/drawing/2016/5/9/chartex" xmlns:cx4="http://schemas.microsoft.com/office/drawing/2016/5/10/chartex" xmlns:cx5="http://schemas.microsoft.com/office/drawing/2016/5/11/chartex" xmlns:cx6="http://schemas.microsoft.com/office/drawing/2016/5/12/chartex" xmlns:cx7="http://schemas.microsoft.com/office/drawing/2016/5/13/chartex" xmlns:cx8="http://schemas.microsoft.com/office/drawing/2016/5/14/chartex" xmlns:mc="http://schemas.openxmlformats.org/markup-compatibility/2006" xmlns:aink="http://schemas.microsoft.com/office/drawing/2016/ink" xmlns:am3d="http://schemas.microsoft.com/office/drawing/2017/model3d" xmlns:o="urn:schemas-microsoft-com:office:office" xmlns:r="http://schemas.openxmlformats.org/officeDocument/2006/relationships" xmlns:m="http://schemas.openxmlformats.org/officeDocument/2006/math" xmlns:v="urn:schemas-microsoft-com:vml" xmlns:wp14="http://schemas.microsoft.com/office/word/2010/wordprocessingDrawing" xmlns:wp="http://schemas.openxmlformats.org/drawingml/2006/wordprocessingDrawing" xmlns:w10="urn:schemas-microsoft-com:office:word" xmlns:w="http://schemas.openxmlformats.org/wordprocessingml/2006/main" xmlns:w14="http://schemas.microsoft.com/office/word/2010/wordml" xmlns:w15="http://schemas.microsoft.com/office/word/2012/wordml" xmlns:w16cex="http://schemas.microsoft.com/office/word/2018/wordml/cex" xmlns:w16cid="http://schemas.microsoft.com/office/word/2016/wordml/cid" xmlns:w16="http://schemas.microsoft.com/office/word/2018/wordml" xmlns:w16sdtdh="http://schemas.microsoft.com/office/word/2020/wordml/sdtdatahash" xmlns:w16se="http://schemas.microsoft.com/office/word/2015/wordml/symex" xmlns:wpg="http://schemas.microsoft.com/office/word/2010/wordprocessingGroup" xmlns:wpi="http://schemas.microsoft.com/office/word/2010/wordprocessingInk" xmlns:wne="http://schemas.microsoft.com/office/word/2006/wordml" xmlns:wps="http://schemas.microsoft.com/office/word/2010/wordprocessingShape" mc:Ignorable="w14 w15 w16se w16cid w16 w16cex w16sdtdh wp14">
   <w:p>
     <w:pPr>
       <w:pStyle w:val="Header"/>
@@ -685,7 +1781,7 @@
 </file>
 
 <file path=word/numbering.xml><?xml version="1.0" encoding="utf-8"?>
-<w:numbering xmlns:wpc="http://schemas.microsoft.com/office/word/2010/wordprocessingCanvas" xmlns:cx="http://schemas.microsoft.com/office/drawing/2014/chartex" xmlns:cx1="http://schemas.microsoft.com/office/drawing/2015/9/8/chartex" xmlns:cx2="http://schemas.microsoft.com/office/drawing/2015/10/21/chartex" xmlns:cx3="http://schemas.microsoft.com/office/drawing/2016/5/9/chartex" xmlns:cx4="http://schemas.microsoft.com/office/drawing/2016/5/10/chartex" xmlns:cx5="http://schemas.microsoft.com/office/drawing/2016/5/11/chartex" xmlns:cx6="http://schemas.microsoft.com/office/drawing/2016/5/12/chartex" xmlns:cx7="http://schemas.microsoft.com/office/drawing/2016/5/13/chartex" xmlns:cx8="http://schemas.microsoft.com/office/drawing/2016/5/14/chartex" xmlns:mc="http://schemas.openxmlformats.org/markup-compatibility/2006" xmlns:aink="http://schemas.microsoft.com/office/drawing/2016/ink" xmlns:am3d="http://schemas.microsoft.com/office/drawing/2017/model3d" xmlns:o="urn:schemas-microsoft-com:office:office" xmlns:r="http://schemas.openxmlformats.org/officeDocument/2006/relationships" xmlns:m="http://schemas.openxmlformats.org/officeDocument/2006/math" xmlns:v="urn:schemas-microsoft-com:vml" xmlns:wp14="http://schemas.microsoft.com/office/word/2010/wordprocessingDrawing" xmlns:wp="http://schemas.openxmlformats.org/drawingml/2006/wordprocessingDrawing" xmlns:w10="urn:schemas-microsoft-com:office:word" xmlns:w="http://schemas.openxmlformats.org/wordprocessingml/2006/main" xmlns:w14="http://schemas.microsoft.com/office/word/2010/wordml" xmlns:w15="http://schemas.microsoft.com/office/word/2012/wordml" xmlns:w16cex="http://schemas.microsoft.com/office/word/2018/wordml/cex" xmlns:w16cid="http://schemas.microsoft.com/office/word/2016/wordml/cid" xmlns:w16="http://schemas.microsoft.com/office/word/2018/wordml" xmlns:w16se="http://schemas.microsoft.com/office/word/2015/wordml/symex" xmlns:wpg="http://schemas.microsoft.com/office/word/2010/wordprocessingGroup" xmlns:wpi="http://schemas.microsoft.com/office/word/2010/wordprocessingInk" xmlns:wne="http://schemas.microsoft.com/office/word/2006/wordml" xmlns:wps="http://schemas.microsoft.com/office/word/2010/wordprocessingShape" mc:Ignorable="w14 w15 w16se w16cid w16 w16cex wp14">
+<w:numbering xmlns:wpc="http://schemas.microsoft.com/office/word/2010/wordprocessingCanvas" xmlns:cx="http://schemas.microsoft.com/office/drawing/2014/chartex" xmlns:cx1="http://schemas.microsoft.com/office/drawing/2015/9/8/chartex" xmlns:cx2="http://schemas.microsoft.com/office/drawing/2015/10/21/chartex" xmlns:cx3="http://schemas.microsoft.com/office/drawing/2016/5/9/chartex" xmlns:cx4="http://schemas.microsoft.com/office/drawing/2016/5/10/chartex" xmlns:cx5="http://schemas.microsoft.com/office/drawing/2016/5/11/chartex" xmlns:cx6="http://schemas.microsoft.com/office/drawing/2016/5/12/chartex" xmlns:cx7="http://schemas.microsoft.com/office/drawing/2016/5/13/chartex" xmlns:cx8="http://schemas.microsoft.com/office/drawing/2016/5/14/chartex" xmlns:mc="http://schemas.openxmlformats.org/markup-compatibility/2006" xmlns:aink="http://schemas.microsoft.com/office/drawing/2016/ink" xmlns:am3d="http://schemas.microsoft.com/office/drawing/2017/model3d" xmlns:o="urn:schemas-microsoft-com:office:office" xmlns:r="http://schemas.openxmlformats.org/officeDocument/2006/relationships" xmlns:m="http://schemas.openxmlformats.org/officeDocument/2006/math" xmlns:v="urn:schemas-microsoft-com:vml" xmlns:wp14="http://schemas.microsoft.com/office/word/2010/wordprocessingDrawing" xmlns:wp="http://schemas.openxmlformats.org/drawingml/2006/wordprocessingDrawing" xmlns:w10="urn:schemas-microsoft-com:office:word" xmlns:w="http://schemas.openxmlformats.org/wordprocessingml/2006/main" xmlns:w14="http://schemas.microsoft.com/office/word/2010/wordml" xmlns:w15="http://schemas.microsoft.com/office/word/2012/wordml" xmlns:w16cex="http://schemas.microsoft.com/office/word/2018/wordml/cex" xmlns:w16cid="http://schemas.microsoft.com/office/word/2016/wordml/cid" xmlns:w16="http://schemas.microsoft.com/office/word/2018/wordml" xmlns:w16sdtdh="http://schemas.microsoft.com/office/word/2020/wordml/sdtdatahash" xmlns:w16se="http://schemas.microsoft.com/office/word/2015/wordml/symex" xmlns:wpg="http://schemas.microsoft.com/office/word/2010/wordprocessingGroup" xmlns:wpi="http://schemas.microsoft.com/office/word/2010/wordprocessingInk" xmlns:wne="http://schemas.microsoft.com/office/word/2006/wordml" xmlns:wps="http://schemas.microsoft.com/office/word/2010/wordprocessingShape" mc:Ignorable="w14 w15 w16se w16cid w16 w16cex w16sdtdh wp14">
   <w:abstractNum w:abstractNumId="0" w15:restartNumberingAfterBreak="0">
     <w:nsid w:val="06727061"/>
     <w:multiLevelType w:val="hybridMultilevel"/>
@@ -1246,7 +2342,7 @@
 </file>
 
 <file path=word/styles.xml><?xml version="1.0" encoding="utf-8"?>
-<w:styles xmlns:mc="http://schemas.openxmlformats.org/markup-compatibility/2006" xmlns:r="http://schemas.openxmlformats.org/officeDocument/2006/relationships" xmlns:w="http://schemas.openxmlformats.org/wordprocessingml/2006/main" xmlns:w14="http://schemas.microsoft.com/office/word/2010/wordml" xmlns:w15="http://schemas.microsoft.com/office/word/2012/wordml" xmlns:w16cex="http://schemas.microsoft.com/office/word/2018/wordml/cex" xmlns:w16cid="http://schemas.microsoft.com/office/word/2016/wordml/cid" xmlns:w16="http://schemas.microsoft.com/office/word/2018/wordml" xmlns:w16se="http://schemas.microsoft.com/office/word/2015/wordml/symex" mc:Ignorable="w14 w15 w16se w16cid w16 w16cex">
+<w:styles xmlns:mc="http://schemas.openxmlformats.org/markup-compatibility/2006" xmlns:r="http://schemas.openxmlformats.org/officeDocument/2006/relationships" xmlns:w="http://schemas.openxmlformats.org/wordprocessingml/2006/main" xmlns:w14="http://schemas.microsoft.com/office/word/2010/wordml" xmlns:w15="http://schemas.microsoft.com/office/word/2012/wordml" xmlns:w16cex="http://schemas.microsoft.com/office/word/2018/wordml/cex" xmlns:w16cid="http://schemas.microsoft.com/office/word/2016/wordml/cid" xmlns:w16="http://schemas.microsoft.com/office/word/2018/wordml" xmlns:w16sdtdh="http://schemas.microsoft.com/office/word/2020/wordml/sdtdatahash" xmlns:w16se="http://schemas.microsoft.com/office/word/2015/wordml/symex" mc:Ignorable="w14 w15 w16se w16cid w16 w16cex w16sdtdh">
   <w:docDefaults>
     <w:rPrDefault>
       <w:rPr>
@@ -1822,6 +2918,29 @@
       <w:contextualSpacing/>
     </w:pPr>
   </w:style>
+  <w:style w:type="character" w:styleId="Hyperlink">
+    <w:name w:val="Hyperlink"/>
+    <w:basedOn w:val="DefaultParagraphFont"/>
+    <w:uiPriority w:val="99"/>
+    <w:unhideWhenUsed/>
+    <w:rsid w:val="00655CE9"/>
+    <w:rPr>
+      <w:color w:val="0563C1" w:themeColor="hyperlink"/>
+      <w:u w:val="single"/>
+    </w:rPr>
+  </w:style>
+  <w:style w:type="character" w:styleId="UnresolvedMention">
+    <w:name w:val="Unresolved Mention"/>
+    <w:basedOn w:val="DefaultParagraphFont"/>
+    <w:uiPriority w:val="99"/>
+    <w:semiHidden/>
+    <w:unhideWhenUsed/>
+    <w:rsid w:val="00655CE9"/>
+    <w:rPr>
+      <w:color w:val="605E5C"/>
+      <w:shd w:val="clear" w:color="auto" w:fill="E1DFDD"/>
+    </w:rPr>
+  </w:style>
 </w:styles>
 </file>
 

</xml_diff>